<commit_message>
Further added models and implemented some textures.
</commit_message>
<xml_diff>
--- a/PostalFrog all files and docs/02 - Handout - LDD LevelDesignDoc template.docx
+++ b/PostalFrog all files and docs/02 - Handout - LDD LevelDesignDoc template.docx
@@ -2199,7 +2199,21 @@
           <w:i w:val="0"/>
           <w:iCs/>
         </w:rPr>
-        <w:t>Platforming level based off hedged in townhouse with a fountain.  Level focuses on gaining height to get to the final objective</w:t>
+        <w:t xml:space="preserve">Platforming level based </w:t>
+      </w:r>
+      <w:r>
+        <w:rPr>
+          <w:i w:val="0"/>
+          <w:iCs/>
+        </w:rPr>
+        <w:t>in a</w:t>
+      </w:r>
+      <w:r>
+        <w:rPr>
+          <w:i w:val="0"/>
+          <w:iCs/>
+        </w:rPr>
+        <w:t xml:space="preserve"> hedged in townhouse with a fountain.  Level focuses on gaining height to get to the final objective</w:t>
       </w:r>
     </w:p>
     <w:p>
@@ -2361,10 +2375,16 @@
         <w:pStyle w:val="NotesToBeDeleted"/>
         <w:rPr>
           <w:rFonts w:cs="Calibri"/>
+          <w:i w:val="0"/>
+          <w:iCs/>
           <w:color w:val="000000"/>
         </w:rPr>
       </w:pPr>
       <w:r>
+        <w:rPr>
+          <w:i w:val="0"/>
+          <w:iCs/>
+        </w:rPr>
         <w:t>Animals needing to use their unique talents to deliver resources and post to a human world far off from their world scale.</w:t>
       </w:r>
     </w:p>
@@ -2413,17 +2433,17 @@
         <w:pStyle w:val="NotesToBeDeleted"/>
         <w:rPr>
           <w:rFonts w:cs="Calibri"/>
+          <w:i w:val="0"/>
+          <w:iCs/>
           <w:color w:val="000000"/>
         </w:rPr>
       </w:pPr>
       <w:r>
-        <w:t>&lt;</w:t>
-      </w:r>
-      <w:r>
-        <w:t>This is a body of text and should be elaborated</w:t>
-      </w:r>
-      <w:r>
-        <w:t>&gt;</w:t>
+        <w:rPr>
+          <w:i w:val="0"/>
+          <w:iCs/>
+        </w:rPr>
+        <w:t>Hedged in townhouse</w:t>
       </w:r>
     </w:p>
     <w:p>
@@ -2460,13 +2480,21 @@
         </w:rPr>
       </w:pPr>
       <w:r>
-        <w:t>&lt;</w:t>
-      </w:r>
-      <w:r>
-        <w:t>This is a body of text and should be elaborated</w:t>
-      </w:r>
-      <w:r>
-        <w:t>&gt;</w:t>
+        <w:rPr>
+          <w:i w:val="0"/>
+          <w:iCs/>
+        </w:rPr>
+        <w:t>When humans cannot deliver their own mail, others must rise to the challenge… such as the</w:t>
+      </w:r>
+      <w:r>
+        <w:t xml:space="preserve"> </w:t>
+      </w:r>
+      <w:r>
+        <w:rPr>
+          <w:b/>
+          <w:bCs/>
+        </w:rPr>
+        <w:t>Postal Frog</w:t>
       </w:r>
     </w:p>
     <w:p>
@@ -2494,27 +2522,7 @@
       </w:r>
       <w:bookmarkEnd w:id="11"/>
     </w:p>
-    <w:p>
-      <w:pPr>
-        <w:pStyle w:val="NotesToBeDeleted"/>
-        <w:rPr>
-          <w:rFonts w:cs="Calibri"/>
-          <w:color w:val="000000"/>
-        </w:rPr>
-      </w:pPr>
-      <w:r>
-        <w:t>&lt;</w:t>
-      </w:r>
-      <w:r>
-        <w:t>This is a body of text and should be elaborated</w:t>
-      </w:r>
-      <w:r>
-        <w:t>, include your 2D topographical maps here</w:t>
-      </w:r>
-      <w:r>
-        <w:t>&gt;</w:t>
-      </w:r>
-    </w:p>
+    <w:p/>
     <w:p>
       <w:pPr>
         <w:pStyle w:val="Heading1"/>
@@ -2561,6 +2569,22 @@
       <w:pPr>
         <w:pStyle w:val="NotesToBeDeleted"/>
         <w:rPr>
+          <w:i w:val="0"/>
+          <w:iCs/>
+        </w:rPr>
+      </w:pPr>
+      <w:r>
+        <w:rPr>
+          <w:i w:val="0"/>
+          <w:iCs/>
+        </w:rPr>
+        <w:t>Linear platforming level, reach objective</w:t>
+      </w:r>
+    </w:p>
+    <w:p>
+      <w:pPr>
+        <w:pStyle w:val="NotesToBeDeleted"/>
+        <w:rPr>
           <w:rFonts w:cs="Calibri"/>
           <w:i w:val="0"/>
           <w:iCs/>
@@ -2572,7 +2596,7 @@
           <w:i w:val="0"/>
           <w:iCs/>
         </w:rPr>
-        <w:t>Linear platforming level, reach objective</w:t>
+        <w:t>Climb through the level to reach the doorbell (and ring it)</w:t>
       </w:r>
     </w:p>
     <w:p>
@@ -3368,7 +3392,7 @@
               <v:stroke joinstyle="miter"/>
               <v:path gradientshapeok="t" o:connecttype="rect"/>
             </v:shapetype>
-            <v:shape id="Text Box 5" o:spid="_x0000_s1026" type="#_x0000_t202" style="position:absolute;margin-left:516.95pt;margin-top:.05pt;width:4.95pt;height:11.45pt;z-index:251657728;visibility:visible;mso-wrap-style:square;mso-width-percent:0;mso-height-percent:0;mso-wrap-distance-left:0;mso-wrap-distance-top:0;mso-wrap-distance-right:0;mso-wrap-distance-bottom:0;mso-position-horizontal:absolute;mso-position-horizontal-relative:page;mso-position-vertical:absolute;mso-position-vertical-relative:text;mso-width-percent:0;mso-height-percent:0;mso-width-relative:page;mso-height-relative:page;v-text-anchor:top" o:gfxdata="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" stroked="f">
+            <v:shape id="Text Box 5" o:spid="_x0000_s1026" type="#_x0000_t202" style="position:absolute;margin-left:516.95pt;margin-top:.05pt;width:4.95pt;height:11.45pt;z-index:251657728;visibility:visible;mso-wrap-style:square;mso-width-percent:0;mso-height-percent:0;mso-wrap-distance-left:0;mso-wrap-distance-top:0;mso-wrap-distance-right:0;mso-wrap-distance-bottom:0;mso-position-horizontal:absolute;mso-position-horizontal-relative:page;mso-position-vertical:absolute;mso-position-vertical-relative:text;mso-width-percent:0;mso-height-percent:0;mso-width-relative:page;mso-height-relative:page;v-text-anchor:top" o:gfxdata="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" stroked="f">
               <v:fill opacity="0"/>
               <v:textbox inset="0,0,0,0">
                 <w:txbxContent>
@@ -3426,7 +3450,7 @@
       <w:rPr>
         <w:noProof/>
       </w:rPr>
-      <w:t>4/19/2021</w:t>
+      <w:t>4/21/2021</w:t>
     </w:r>
     <w:r>
       <w:fldChar w:fldCharType="end"/>
@@ -3946,6 +3970,7 @@
     <w:lsdException w:name="HTML Sample" w:semiHidden="1" w:unhideWhenUsed="1"/>
     <w:lsdException w:name="HTML Typewriter" w:semiHidden="1" w:unhideWhenUsed="1"/>
     <w:lsdException w:name="HTML Variable" w:semiHidden="1" w:unhideWhenUsed="1"/>
+    <w:lsdException w:name="Normal Table" w:semiHidden="1" w:unhideWhenUsed="1"/>
     <w:lsdException w:name="annotation subject" w:semiHidden="1" w:unhideWhenUsed="1"/>
     <w:lsdException w:name="No List" w:semiHidden="1" w:unhideWhenUsed="1"/>
     <w:lsdException w:name="Outline List 1" w:semiHidden="1" w:unhideWhenUsed="1"/>
@@ -3992,8 +4017,10 @@
     <w:lsdException w:name="Table Subtle 2" w:semiHidden="1" w:unhideWhenUsed="1"/>
     <w:lsdException w:name="Table Web 1" w:semiHidden="1" w:unhideWhenUsed="1"/>
     <w:lsdException w:name="Table Web 2" w:semiHidden="1" w:unhideWhenUsed="1"/>
+    <w:lsdException w:name="Table Web 3" w:semiHidden="1" w:unhideWhenUsed="1"/>
     <w:lsdException w:name="Balloon Text" w:semiHidden="1" w:unhideWhenUsed="1"/>
     <w:lsdException w:name="Table Grid" w:uiPriority="59"/>
+    <w:lsdException w:name="Table Theme" w:semiHidden="1" w:unhideWhenUsed="1"/>
     <w:lsdException w:name="Placeholder Text" w:semiHidden="1"/>
     <w:lsdException w:name="No Spacing" w:uiPriority="1" w:qFormat="1"/>
     <w:lsdException w:name="Light Shading" w:uiPriority="60"/>

</xml_diff>

<commit_message>
Nearly finished all outer textures, redesigned fountain, added background
</commit_message>
<xml_diff>
--- a/PostalFrog all files and docs/02 - Handout - LDD LevelDesignDoc template.docx
+++ b/PostalFrog all files and docs/02 - Handout - LDD LevelDesignDoc template.docx
@@ -2443,7 +2443,21 @@
           <w:i w:val="0"/>
           <w:iCs/>
         </w:rPr>
-        <w:t>Hedged in townhouse</w:t>
+        <w:t>Hedged</w:t>
+      </w:r>
+      <w:r>
+        <w:rPr>
+          <w:i w:val="0"/>
+          <w:iCs/>
+        </w:rPr>
+        <w:t>-</w:t>
+      </w:r>
+      <w:r>
+        <w:rPr>
+          <w:i w:val="0"/>
+          <w:iCs/>
+        </w:rPr>
+        <w:t>in townhouse</w:t>
       </w:r>
     </w:p>
     <w:p>
@@ -3000,15 +3014,7 @@
         <w:pStyle w:val="NotesToBeDeleted"/>
       </w:pPr>
       <w:r>
-        <w:t>&lt;</w:t>
-      </w:r>
-      <w:proofErr w:type="gramStart"/>
-      <w:r>
-        <w:t>Color ,mood</w:t>
-      </w:r>
-      <w:proofErr w:type="gramEnd"/>
-      <w:r>
-        <w:t>, Signposting, Narrative &gt;</w:t>
+        <w:t>&lt;Color ,mood, Signposting, Narrative &gt;</w:t>
       </w:r>
     </w:p>
     <w:p>
@@ -3450,7 +3456,7 @@
       <w:rPr>
         <w:noProof/>
       </w:rPr>
-      <w:t>4/21/2021</w:t>
+      <w:t>4/27/2021</w:t>
     </w:r>
     <w:r>
       <w:fldChar w:fldCharType="end"/>

</xml_diff>

<commit_message>
Revert "functioning sounds,  missing water"
This reverts commit e443bbe57fabb86fba4ba96020cf90217bbfc0e1.
</commit_message>
<xml_diff>
--- a/PostalFrog all files and docs/02 - Handout - LDD LevelDesignDoc template.docx
+++ b/PostalFrog all files and docs/02 - Handout - LDD LevelDesignDoc template.docx
@@ -2536,16 +2536,357 @@
       </w:r>
       <w:bookmarkEnd w:id="11"/>
     </w:p>
-    <w:p>
-      <w:r>
-        <w:rPr>
-          <w:noProof/>
-        </w:rPr>
+    <w:p/>
+    <w:p>
+      <w:pPr>
+        <w:pStyle w:val="Heading1"/>
+        <w:numPr>
+          <w:ilvl w:val="0"/>
+          <w:numId w:val="0"/>
+        </w:numPr>
+      </w:pPr>
+      <w:bookmarkStart w:id="12" w:name="_Toc61511099"/>
+      <w:r>
+        <w:t>5</w:t>
+      </w:r>
+      <w:r>
+        <w:t xml:space="preserve">.0 </w:t>
+      </w:r>
+      <w:r>
+        <w:t>Level</w:t>
+      </w:r>
+      <w:r>
+        <w:t xml:space="preserve"> </w:t>
+      </w:r>
+      <w:r>
+        <w:t>Design</w:t>
+      </w:r>
+      <w:bookmarkEnd w:id="12"/>
+    </w:p>
+    <w:p>
+      <w:pPr>
+        <w:pStyle w:val="Heading2"/>
+      </w:pPr>
+      <w:bookmarkStart w:id="13" w:name="_Toc61511100"/>
+      <w:r>
+        <w:t>5.</w:t>
+      </w:r>
+      <w:r>
+        <w:t xml:space="preserve">1 </w:t>
+      </w:r>
+      <w:r>
+        <w:t>Main Objectives</w:t>
+      </w:r>
+      <w:bookmarkEnd w:id="13"/>
+    </w:p>
+    <w:p>
+      <w:pPr>
+        <w:pStyle w:val="NotesToBeDeleted"/>
+        <w:rPr>
+          <w:i w:val="0"/>
+          <w:iCs/>
+        </w:rPr>
+      </w:pPr>
+      <w:r>
+        <w:rPr>
+          <w:i w:val="0"/>
+          <w:iCs/>
+        </w:rPr>
+        <w:t>Linear platforming level, reach objective</w:t>
+      </w:r>
+    </w:p>
+    <w:p>
+      <w:pPr>
+        <w:pStyle w:val="NotesToBeDeleted"/>
+        <w:rPr>
+          <w:rFonts w:cs="Calibri"/>
+          <w:i w:val="0"/>
+          <w:iCs/>
+          <w:color w:val="000000"/>
+        </w:rPr>
+      </w:pPr>
+      <w:r>
+        <w:rPr>
+          <w:i w:val="0"/>
+          <w:iCs/>
+        </w:rPr>
+        <w:t>Climb through the level to reach the doorbell (and ring it)</w:t>
+      </w:r>
+    </w:p>
+    <w:p>
+      <w:pPr>
+        <w:pStyle w:val="Heading2"/>
+      </w:pPr>
+      <w:bookmarkStart w:id="14" w:name="_Toc61511101"/>
+      <w:r>
+        <w:t>5.</w:t>
+      </w:r>
+      <w:r>
+        <w:t xml:space="preserve">2 </w:t>
+      </w:r>
+      <w:r>
+        <w:t xml:space="preserve">Optional </w:t>
+      </w:r>
+      <w:r>
+        <w:t>O</w:t>
+      </w:r>
+      <w:r>
+        <w:t>bjectives</w:t>
+      </w:r>
+      <w:bookmarkEnd w:id="14"/>
+    </w:p>
+    <w:p>
+      <w:pPr>
+        <w:pStyle w:val="NotesToBeDeleted"/>
+        <w:rPr>
+          <w:i w:val="0"/>
+          <w:iCs/>
+        </w:rPr>
+      </w:pPr>
+      <w:r>
+        <w:rPr>
+          <w:i w:val="0"/>
+          <w:iCs/>
+        </w:rPr>
+        <w:t>None</w:t>
+      </w:r>
+    </w:p>
+    <w:p>
+      <w:pPr>
+        <w:pStyle w:val="Heading2"/>
+      </w:pPr>
+      <w:bookmarkStart w:id="15" w:name="_Toc61511102"/>
+      <w:r>
+        <w:t>5</w:t>
+      </w:r>
+      <w:r>
+        <w:t>.</w:t>
+      </w:r>
+      <w:r>
+        <w:t>3</w:t>
+      </w:r>
+      <w:r>
+        <w:t xml:space="preserve"> </w:t>
+      </w:r>
+      <w:r>
+        <w:t xml:space="preserve">WOW </w:t>
+      </w:r>
+      <w:r>
+        <w:t>M</w:t>
+      </w:r>
+      <w:r>
+        <w:t>oments</w:t>
+      </w:r>
+      <w:bookmarkEnd w:id="15"/>
+    </w:p>
+    <w:p>
+      <w:pPr>
+        <w:pStyle w:val="NotesToBeDeleted"/>
+        <w:rPr>
+          <w:rFonts w:cs="Calibri"/>
+          <w:i w:val="0"/>
+          <w:iCs/>
+          <w:color w:val="000000"/>
+        </w:rPr>
+      </w:pPr>
+      <w:r>
+        <w:rPr>
+          <w:i w:val="0"/>
+          <w:iCs/>
+        </w:rPr>
+        <w:t>None</w:t>
+      </w:r>
+    </w:p>
+    <w:p>
+      <w:pPr>
+        <w:pStyle w:val="Heading2"/>
+      </w:pPr>
+      <w:bookmarkStart w:id="16" w:name="_Toc61511103"/>
+      <w:r>
+        <w:t>5.</w:t>
+      </w:r>
+      <w:r>
+        <w:t>4</w:t>
+      </w:r>
+      <w:r>
+        <w:t xml:space="preserve"> </w:t>
+      </w:r>
+      <w:r>
+        <w:t xml:space="preserve">Level </w:t>
+      </w:r>
+      <w:r>
+        <w:t>P</w:t>
+      </w:r>
+      <w:r>
+        <w:t>rogression</w:t>
+      </w:r>
+      <w:bookmarkEnd w:id="16"/>
+    </w:p>
+    <w:p>
+      <w:pPr>
+        <w:rPr>
+          <w:i/>
+          <w:iCs/>
+        </w:rPr>
+      </w:pPr>
+      <w:r>
+        <w:rPr>
+          <w:i/>
+          <w:iCs/>
+        </w:rPr>
+        <w:t>&lt;</w:t>
+      </w:r>
+      <w:r>
+        <w:rPr>
+          <w:i/>
+          <w:iCs/>
+        </w:rPr>
+        <w:t xml:space="preserve">Difficulty cure, </w:t>
+      </w:r>
+      <w:r>
+        <w:rPr>
+          <w:i/>
+          <w:iCs/>
+        </w:rPr>
+        <w:t>Progression D</w:t>
+      </w:r>
+      <w:r>
+        <w:rPr>
+          <w:i/>
+          <w:iCs/>
+        </w:rPr>
+        <w:t xml:space="preserve">iagram or </w:t>
+      </w:r>
+      <w:r>
+        <w:rPr>
+          <w:i/>
+          <w:iCs/>
+        </w:rPr>
+        <w:t>B</w:t>
+      </w:r>
+      <w:r>
+        <w:rPr>
+          <w:i/>
+          <w:iCs/>
+        </w:rPr>
+        <w:t>eat</w:t>
+      </w:r>
+      <w:r>
+        <w:rPr>
+          <w:i/>
+          <w:iCs/>
+        </w:rPr>
+        <w:t xml:space="preserve"> S</w:t>
+      </w:r>
+      <w:r>
+        <w:rPr>
+          <w:i/>
+          <w:iCs/>
+        </w:rPr>
+        <w:t>heet</w:t>
+      </w:r>
+      <w:r>
+        <w:rPr>
+          <w:i/>
+          <w:iCs/>
+        </w:rPr>
+        <w:t>&gt;</w:t>
+      </w:r>
+    </w:p>
+    <w:p>
+      <w:pPr>
+        <w:pStyle w:val="Heading2"/>
+      </w:pPr>
+      <w:bookmarkStart w:id="17" w:name="_Toc61511104"/>
+      <w:r>
+        <w:t>5.</w:t>
+      </w:r>
+      <w:r>
+        <w:t>5</w:t>
+      </w:r>
+      <w:r>
+        <w:t xml:space="preserve"> </w:t>
+      </w:r>
+      <w:r>
+        <w:t xml:space="preserve">Player </w:t>
+      </w:r>
+      <w:r>
+        <w:t>Experience</w:t>
+      </w:r>
+      <w:bookmarkEnd w:id="17"/>
+    </w:p>
+    <w:p>
+      <w:pPr>
+        <w:rPr>
+          <w:i/>
+          <w:iCs/>
+        </w:rPr>
+      </w:pPr>
+      <w:r>
+        <w:rPr>
+          <w:i/>
+          <w:iCs/>
+        </w:rPr>
+        <w:t>&lt;</w:t>
+      </w:r>
+      <w:r>
+        <w:rPr>
+          <w:i/>
+          <w:iCs/>
+        </w:rPr>
+        <w:t>What i</w:t>
+      </w:r>
+      <w:r>
+        <w:rPr>
+          <w:i/>
+          <w:iCs/>
+        </w:rPr>
+        <w:t>s</w:t>
+      </w:r>
+      <w:r>
+        <w:rPr>
+          <w:i/>
+          <w:iCs/>
+        </w:rPr>
+        <w:t xml:space="preserve"> motivating the player?</w:t>
+      </w:r>
+      <w:r>
+        <w:rPr>
+          <w:i/>
+          <w:iCs/>
+        </w:rPr>
+        <w:t xml:space="preserve"> Emergent gameplay opportunities</w:t>
+      </w:r>
+      <w:r>
+        <w:rPr>
+          <w:i/>
+          <w:iCs/>
+        </w:rPr>
+        <w:t>&gt;</w:t>
+      </w:r>
+    </w:p>
+    <w:p>
+      <w:pPr>
+        <w:rPr>
+          <w:i/>
+          <w:iCs/>
+        </w:rPr>
+      </w:pPr>
+    </w:p>
+    <w:p>
+      <w:pPr>
+        <w:pStyle w:val="NotesToBeDeleted"/>
+      </w:pPr>
+      <w:r>
+        <w:rPr>
+          <w:noProof/>
+        </w:rPr>
+        <w:lastRenderedPageBreak/>
         <w:drawing>
-          <wp:inline distT="0" distB="0" distL="0" distR="0" wp14:anchorId="25A463FB" wp14:editId="089073BB">
-            <wp:extent cx="3050847" cy="3050847"/>
-            <wp:effectExtent l="0" t="0" r="0" b="0"/>
-            <wp:docPr id="3" name="Picture 3" descr="Diagram&#10;&#10;Description automatically generated"/>
+          <wp:inline distT="0" distB="0" distL="0" distR="0" wp14:anchorId="37613B26" wp14:editId="3E0A3F78">
+            <wp:extent cx="5912285" cy="4490715"/>
+            <wp:effectExtent l="0" t="0" r="0" b="5715"/>
+            <wp:docPr id="2" name="Picture 2"/>
             <wp:cNvGraphicFramePr>
               <a:graphicFrameLocks xmlns:a="http://schemas.openxmlformats.org/drawingml/2006/main" noChangeAspect="1"/>
             </wp:cNvGraphicFramePr>
@@ -2553,29 +2894,33 @@
               <a:graphicData uri="http://schemas.openxmlformats.org/drawingml/2006/picture">
                 <pic:pic xmlns:pic="http://schemas.openxmlformats.org/drawingml/2006/picture">
                   <pic:nvPicPr>
-                    <pic:cNvPr id="3" name="Picture 3" descr="Diagram&#10;&#10;Description automatically generated"/>
-                    <pic:cNvPicPr/>
+                    <pic:cNvPr id="0" name="Picture 2"/>
+                    <pic:cNvPicPr>
+                      <a:picLocks noChangeAspect="1" noChangeArrowheads="1"/>
+                    </pic:cNvPicPr>
                   </pic:nvPicPr>
                   <pic:blipFill>
-                    <a:blip r:embed="rId8" cstate="print">
+                    <a:blip r:embed="rId8">
                       <a:extLst>
                         <a:ext uri="{28A0092B-C50C-407E-A947-70E740481C1C}">
                           <a14:useLocalDpi xmlns:a14="http://schemas.microsoft.com/office/drawing/2010/main" val="0"/>
                         </a:ext>
                       </a:extLst>
                     </a:blip>
+                    <a:srcRect/>
                     <a:stretch>
                       <a:fillRect/>
                     </a:stretch>
                   </pic:blipFill>
-                  <pic:spPr>
+                  <pic:spPr bwMode="auto">
                     <a:xfrm>
                       <a:off x="0" y="0"/>
-                      <a:ext cx="3050847" cy="3050847"/>
+                      <a:ext cx="5958260" cy="4525636"/>
                     </a:xfrm>
                     <a:prstGeom prst="rect">
                       <a:avLst/>
                     </a:prstGeom>
+                    <a:noFill/>
                   </pic:spPr>
                 </pic:pic>
               </a:graphicData>
@@ -2586,310 +2931,179 @@
     </w:p>
     <w:p>
       <w:pPr>
+        <w:pStyle w:val="NotesToBeDeleted"/>
+        <w:rPr>
+          <w:rFonts w:cs="Calibri"/>
+          <w:color w:val="000000"/>
+        </w:rPr>
+      </w:pPr>
+    </w:p>
+    <w:p>
+      <w:pPr>
         <w:pStyle w:val="Heading1"/>
         <w:numPr>
           <w:ilvl w:val="0"/>
           <w:numId w:val="0"/>
         </w:numPr>
       </w:pPr>
-      <w:bookmarkStart w:id="12" w:name="_Toc61511099"/>
-      <w:r>
-        <w:t>5</w:t>
-      </w:r>
-      <w:r>
-        <w:t xml:space="preserve">.0 </w:t>
-      </w:r>
-      <w:r>
-        <w:t>Level</w:t>
+      <w:bookmarkStart w:id="18" w:name="_Toc61511105"/>
+      <w:r>
+        <w:t>6</w:t>
+      </w:r>
+      <w:r>
+        <w:t>.0 Art Style and Aesthetic</w:t>
+      </w:r>
+      <w:r>
+        <w:t>s</w:t>
+      </w:r>
+      <w:bookmarkEnd w:id="18"/>
+    </w:p>
+    <w:p>
+      <w:pPr>
+        <w:pStyle w:val="NotesToBeDeleted"/>
+      </w:pPr>
+      <w:r>
+        <w:t xml:space="preserve">Refer to the </w:t>
+      </w:r>
+      <w:r>
+        <w:t>Mood Boards and 2D level Design maps</w:t>
+      </w:r>
+    </w:p>
+    <w:p>
+      <w:pPr>
+        <w:pStyle w:val="Heading2"/>
+      </w:pPr>
+      <w:bookmarkStart w:id="19" w:name="_Toc61511106"/>
+      <w:r>
+        <w:t>6</w:t>
+      </w:r>
+      <w:r>
+        <w:t>.1 References</w:t>
+      </w:r>
+      <w:bookmarkEnd w:id="19"/>
+    </w:p>
+    <w:p>
+      <w:pPr>
+        <w:pStyle w:val="NotesToBeDeleted"/>
+      </w:pPr>
+      <w:r>
+        <w:t xml:space="preserve">&lt;Provide images </w:t>
+      </w:r>
+      <w:r>
+        <w:t xml:space="preserve">here </w:t>
+      </w:r>
+      <w:r>
+        <w:t>or links to mood boards and reference images&gt;</w:t>
+      </w:r>
+    </w:p>
+    <w:p>
+      <w:pPr>
+        <w:pStyle w:val="Heading2"/>
+      </w:pPr>
+      <w:bookmarkStart w:id="20" w:name="_Toc61511107"/>
+      <w:r>
+        <w:t>6</w:t>
+      </w:r>
+      <w:r>
+        <w:t>.2 Lighting</w:t>
+      </w:r>
+      <w:bookmarkEnd w:id="20"/>
+    </w:p>
+    <w:p>
+      <w:pPr>
+        <w:pStyle w:val="NotesToBeDeleted"/>
+      </w:pPr>
+      <w:r>
+        <w:t>&lt;Color ,mood, Signposting, Narrative &gt;</w:t>
+      </w:r>
+    </w:p>
+    <w:p>
+      <w:pPr>
+        <w:pStyle w:val="Heading2"/>
+      </w:pPr>
+      <w:bookmarkStart w:id="21" w:name="_Toc61511108"/>
+      <w:r>
+        <w:t>6</w:t>
+      </w:r>
+      <w:r>
+        <w:t>.3</w:t>
       </w:r>
       <w:r>
         <w:t xml:space="preserve"> </w:t>
       </w:r>
       <w:r>
-        <w:t>Design</w:t>
-      </w:r>
-      <w:bookmarkEnd w:id="12"/>
+        <w:t>SFX/</w:t>
+      </w:r>
+      <w:r>
+        <w:t>Music</w:t>
+      </w:r>
+      <w:bookmarkEnd w:id="21"/>
+    </w:p>
+    <w:p>
+      <w:pPr>
+        <w:pStyle w:val="NotesToBeDeleted"/>
+        <w:rPr>
+          <w:rFonts w:cs="Calibri"/>
+          <w:color w:val="000000"/>
+        </w:rPr>
+      </w:pPr>
+      <w:r>
+        <w:rPr>
+          <w:rFonts w:cs="Calibri"/>
+          <w:color w:val="000000"/>
+        </w:rPr>
+        <w:t>List music clips and where they’re used.</w:t>
+      </w:r>
+    </w:p>
+    <w:p>
+      <w:pPr>
+        <w:pStyle w:val="NotesToBeDeleted"/>
+      </w:pPr>
+      <w:r>
+        <w:t>List all sound effects</w:t>
+      </w:r>
+      <w:r>
+        <w:t xml:space="preserve"> and where they’re used</w:t>
+      </w:r>
     </w:p>
     <w:p>
       <w:pPr>
         <w:pStyle w:val="Heading2"/>
       </w:pPr>
-      <w:bookmarkStart w:id="13" w:name="_Toc61511100"/>
-      <w:r>
-        <w:t>5.</w:t>
-      </w:r>
-      <w:r>
-        <w:t xml:space="preserve">1 </w:t>
-      </w:r>
-      <w:r>
-        <w:t>Main Objectives</w:t>
-      </w:r>
-      <w:bookmarkEnd w:id="13"/>
+      <w:bookmarkStart w:id="22" w:name="_Toc61511109"/>
+      <w:r>
+        <w:lastRenderedPageBreak/>
+        <w:t>6</w:t>
+      </w:r>
+      <w:r>
+        <w:t>.4</w:t>
+      </w:r>
+      <w:r>
+        <w:t xml:space="preserve"> </w:t>
+      </w:r>
+      <w:r>
+        <w:t>Particle FX</w:t>
+      </w:r>
+      <w:bookmarkEnd w:id="22"/>
     </w:p>
     <w:p>
       <w:pPr>
         <w:pStyle w:val="NotesToBeDeleted"/>
-        <w:rPr>
-          <w:i w:val="0"/>
-          <w:iCs/>
-        </w:rPr>
-      </w:pPr>
-      <w:r>
-        <w:rPr>
-          <w:i w:val="0"/>
-          <w:iCs/>
-        </w:rPr>
-        <w:t>Linear platforming level, reach objective</w:t>
-      </w:r>
-    </w:p>
-    <w:p>
-      <w:pPr>
-        <w:pStyle w:val="NotesToBeDeleted"/>
+      </w:pPr>
+      <w:r>
         <w:rPr>
           <w:rFonts w:cs="Calibri"/>
-          <w:i w:val="0"/>
-          <w:iCs/>
           <w:color w:val="000000"/>
         </w:rPr>
-      </w:pPr>
-      <w:r>
-        <w:rPr>
-          <w:i w:val="0"/>
-          <w:iCs/>
-        </w:rPr>
-        <w:t>Climb through the level to reach the doorbell (and ring it)</w:t>
-      </w:r>
-    </w:p>
-    <w:p>
-      <w:pPr>
-        <w:pStyle w:val="Heading2"/>
-      </w:pPr>
-      <w:bookmarkStart w:id="14" w:name="_Toc61511101"/>
-      <w:r>
-        <w:t>5.</w:t>
-      </w:r>
-      <w:r>
-        <w:t xml:space="preserve">2 </w:t>
-      </w:r>
-      <w:r>
-        <w:t xml:space="preserve">Optional </w:t>
-      </w:r>
-      <w:r>
-        <w:t>O</w:t>
-      </w:r>
-      <w:r>
-        <w:t>bjectives</w:t>
-      </w:r>
-      <w:bookmarkEnd w:id="14"/>
-    </w:p>
-    <w:p>
-      <w:pPr>
-        <w:pStyle w:val="NotesToBeDeleted"/>
-        <w:rPr>
-          <w:i w:val="0"/>
-          <w:iCs/>
-        </w:rPr>
-      </w:pPr>
-      <w:r>
-        <w:rPr>
-          <w:i w:val="0"/>
-          <w:iCs/>
-        </w:rPr>
-        <w:t>None</w:t>
-      </w:r>
-    </w:p>
-    <w:p>
-      <w:pPr>
-        <w:pStyle w:val="Heading2"/>
-      </w:pPr>
-      <w:bookmarkStart w:id="15" w:name="_Toc61511102"/>
-      <w:r>
-        <w:lastRenderedPageBreak/>
-        <w:t>5</w:t>
-      </w:r>
-      <w:r>
-        <w:t>.</w:t>
-      </w:r>
-      <w:r>
-        <w:t>3</w:t>
-      </w:r>
-      <w:r>
-        <w:t xml:space="preserve"> </w:t>
-      </w:r>
-      <w:r>
-        <w:t xml:space="preserve">WOW </w:t>
-      </w:r>
-      <w:r>
-        <w:t>M</w:t>
-      </w:r>
-      <w:r>
-        <w:t>oments</w:t>
-      </w:r>
-      <w:bookmarkEnd w:id="15"/>
-    </w:p>
-    <w:p>
-      <w:pPr>
-        <w:pStyle w:val="NotesToBeDeleted"/>
+        <w:t xml:space="preserve">List </w:t>
+      </w:r>
+      <w:r>
         <w:rPr>
           <w:rFonts w:cs="Calibri"/>
-          <w:i w:val="0"/>
-          <w:iCs/>
           <w:color w:val="000000"/>
         </w:rPr>
-      </w:pPr>
-      <w:r>
-        <w:rPr>
-          <w:i w:val="0"/>
-          <w:iCs/>
-        </w:rPr>
-        <w:t>None</w:t>
-      </w:r>
-    </w:p>
-    <w:p>
-      <w:pPr>
-        <w:pStyle w:val="Heading2"/>
-      </w:pPr>
-      <w:bookmarkStart w:id="16" w:name="_Toc61511103"/>
-      <w:r>
-        <w:t>5.</w:t>
-      </w:r>
-      <w:r>
-        <w:t>4</w:t>
-      </w:r>
-      <w:r>
-        <w:t xml:space="preserve"> </w:t>
-      </w:r>
-      <w:r>
-        <w:t xml:space="preserve">Level </w:t>
-      </w:r>
-      <w:r>
-        <w:t>P</w:t>
-      </w:r>
-      <w:r>
-        <w:t>rogression</w:t>
-      </w:r>
-      <w:bookmarkEnd w:id="16"/>
-    </w:p>
-    <w:p>
-      <w:pPr>
-        <w:rPr>
-          <w:i/>
-          <w:iCs/>
-        </w:rPr>
-      </w:pPr>
-      <w:r>
-        <w:rPr>
-          <w:i/>
-          <w:iCs/>
-        </w:rPr>
-        <w:t>&lt;</w:t>
-      </w:r>
-      <w:r>
-        <w:rPr>
-          <w:i/>
-          <w:iCs/>
-        </w:rPr>
-        <w:t xml:space="preserve">Difficulty cure, </w:t>
-      </w:r>
-      <w:r>
-        <w:rPr>
-          <w:i/>
-          <w:iCs/>
-        </w:rPr>
-        <w:t>Progression D</w:t>
-      </w:r>
-      <w:r>
-        <w:rPr>
-          <w:i/>
-          <w:iCs/>
-        </w:rPr>
-        <w:t xml:space="preserve">iagram or </w:t>
-      </w:r>
-      <w:r>
-        <w:rPr>
-          <w:i/>
-          <w:iCs/>
-        </w:rPr>
-        <w:t>B</w:t>
-      </w:r>
-      <w:r>
-        <w:rPr>
-          <w:i/>
-          <w:iCs/>
-        </w:rPr>
-        <w:t>eat</w:t>
-      </w:r>
-      <w:r>
-        <w:rPr>
-          <w:i/>
-          <w:iCs/>
-        </w:rPr>
-        <w:t xml:space="preserve"> S</w:t>
-      </w:r>
-      <w:r>
-        <w:rPr>
-          <w:i/>
-          <w:iCs/>
-        </w:rPr>
-        <w:t>heet</w:t>
-      </w:r>
-      <w:r>
-        <w:rPr>
-          <w:i/>
-          <w:iCs/>
-        </w:rPr>
-        <w:t>&gt;</w:t>
-      </w:r>
-    </w:p>
-    <w:p>
-      <w:pPr>
-        <w:pStyle w:val="Heading2"/>
-      </w:pPr>
-      <w:bookmarkStart w:id="17" w:name="_Toc61511104"/>
-      <w:r>
-        <w:t>5.</w:t>
-      </w:r>
-      <w:r>
-        <w:t>5</w:t>
-      </w:r>
-      <w:r>
-        <w:t xml:space="preserve"> </w:t>
-      </w:r>
-      <w:r>
-        <w:t xml:space="preserve">Player </w:t>
-      </w:r>
-      <w:r>
-        <w:t>Experience</w:t>
-      </w:r>
-      <w:bookmarkEnd w:id="17"/>
-    </w:p>
-    <w:p>
-      <w:pPr>
-        <w:rPr>
-          <w:i/>
-          <w:iCs/>
-        </w:rPr>
-      </w:pPr>
-      <w:r>
-        <w:rPr>
-          <w:i/>
-          <w:iCs/>
-        </w:rPr>
-        <w:t>Satisfaction of completing a difficult challenge</w:t>
-      </w:r>
-    </w:p>
-    <w:p>
-      <w:pPr>
-        <w:rPr>
-          <w:i/>
-          <w:iCs/>
-        </w:rPr>
-      </w:pPr>
-    </w:p>
-    <w:p>
-      <w:pPr>
-        <w:pStyle w:val="NotesToBeDeleted"/>
-      </w:pPr>
+        <w:t>particle effects and why they are used</w:t>
+      </w:r>
     </w:p>
     <w:p>
       <w:pPr>
@@ -2904,9 +3118,9 @@
           <w:tab w:val="num" w:pos="0"/>
         </w:tabs>
       </w:pPr>
-      <w:bookmarkStart w:id="18" w:name="_Toc61511110"/>
-      <w:r>
-        <w:t>6</w:t>
+      <w:bookmarkStart w:id="23" w:name="_Toc61511110"/>
+      <w:r>
+        <w:t>7</w:t>
       </w:r>
       <w:r>
         <w:t xml:space="preserve">.0 </w:t>
@@ -2914,7 +3128,7 @@
       <w:r>
         <w:t>Level Asset List</w:t>
       </w:r>
-      <w:bookmarkEnd w:id="18"/>
+      <w:bookmarkEnd w:id="23"/>
     </w:p>
     <w:p>
       <w:pPr>
@@ -3006,10 +3220,7 @@
               <w:pStyle w:val="NotesToBeDeleted"/>
             </w:pPr>
             <w:r>
-              <w:t>F</w:t>
-            </w:r>
-            <w:r>
-              <w:t>ountain</w:t>
+              <w:t>fountain</w:t>
             </w:r>
           </w:p>
         </w:tc>
@@ -3055,38 +3266,6 @@
             </w:pPr>
             <w:r>
               <w:t>Single leaves to use as platforms</w:t>
-            </w:r>
-            <w:r>
-              <w:t xml:space="preserve"> on bounding hedge</w:t>
-            </w:r>
-          </w:p>
-        </w:tc>
-      </w:tr>
-      <w:tr>
-        <w:tc>
-          <w:tcPr>
-            <w:tcW w:w="1867" w:type="dxa"/>
-            <w:shd w:val="clear" w:color="auto" w:fill="FFFF00"/>
-          </w:tcPr>
-          <w:p>
-            <w:pPr>
-              <w:pStyle w:val="NotesToBeDeleted"/>
-            </w:pPr>
-            <w:r>
-              <w:t>House</w:t>
-            </w:r>
-          </w:p>
-        </w:tc>
-        <w:tc>
-          <w:tcPr>
-            <w:tcW w:w="7483" w:type="dxa"/>
-          </w:tcPr>
-          <w:p>
-            <w:pPr>
-              <w:pStyle w:val="NotesToBeDeleted"/>
-            </w:pPr>
-            <w:r>
-              <w:t>White Brick house with large window</w:t>
             </w:r>
           </w:p>
         </w:tc>
@@ -3277,7 +3456,7 @@
       <w:rPr>
         <w:noProof/>
       </w:rPr>
-      <w:t>5/11/2021</w:t>
+      <w:t>4/27/2021</w:t>
     </w:r>
     <w:r>
       <w:fldChar w:fldCharType="end"/>

</xml_diff>

<commit_message>
functioning sounds,  missing water
</commit_message>
<xml_diff>
--- a/PostalFrog all files and docs/02 - Handout - LDD LevelDesignDoc template.docx
+++ b/PostalFrog all files and docs/02 - Handout - LDD LevelDesignDoc template.docx
@@ -2536,357 +2536,16 @@
       </w:r>
       <w:bookmarkEnd w:id="11"/>
     </w:p>
-    <w:p/>
-    <w:p>
-      <w:pPr>
-        <w:pStyle w:val="Heading1"/>
-        <w:numPr>
-          <w:ilvl w:val="0"/>
-          <w:numId w:val="0"/>
-        </w:numPr>
-      </w:pPr>
-      <w:bookmarkStart w:id="12" w:name="_Toc61511099"/>
-      <w:r>
-        <w:t>5</w:t>
-      </w:r>
-      <w:r>
-        <w:t xml:space="preserve">.0 </w:t>
-      </w:r>
-      <w:r>
-        <w:t>Level</w:t>
-      </w:r>
-      <w:r>
-        <w:t xml:space="preserve"> </w:t>
-      </w:r>
-      <w:r>
-        <w:t>Design</w:t>
-      </w:r>
-      <w:bookmarkEnd w:id="12"/>
-    </w:p>
-    <w:p>
-      <w:pPr>
-        <w:pStyle w:val="Heading2"/>
-      </w:pPr>
-      <w:bookmarkStart w:id="13" w:name="_Toc61511100"/>
-      <w:r>
-        <w:t>5.</w:t>
-      </w:r>
-      <w:r>
-        <w:t xml:space="preserve">1 </w:t>
-      </w:r>
-      <w:r>
-        <w:t>Main Objectives</w:t>
-      </w:r>
-      <w:bookmarkEnd w:id="13"/>
-    </w:p>
-    <w:p>
-      <w:pPr>
-        <w:pStyle w:val="NotesToBeDeleted"/>
-        <w:rPr>
-          <w:i w:val="0"/>
-          <w:iCs/>
-        </w:rPr>
-      </w:pPr>
-      <w:r>
-        <w:rPr>
-          <w:i w:val="0"/>
-          <w:iCs/>
-        </w:rPr>
-        <w:t>Linear platforming level, reach objective</w:t>
-      </w:r>
-    </w:p>
-    <w:p>
-      <w:pPr>
-        <w:pStyle w:val="NotesToBeDeleted"/>
-        <w:rPr>
-          <w:rFonts w:cs="Calibri"/>
-          <w:i w:val="0"/>
-          <w:iCs/>
-          <w:color w:val="000000"/>
-        </w:rPr>
-      </w:pPr>
-      <w:r>
-        <w:rPr>
-          <w:i w:val="0"/>
-          <w:iCs/>
-        </w:rPr>
-        <w:t>Climb through the level to reach the doorbell (and ring it)</w:t>
-      </w:r>
-    </w:p>
-    <w:p>
-      <w:pPr>
-        <w:pStyle w:val="Heading2"/>
-      </w:pPr>
-      <w:bookmarkStart w:id="14" w:name="_Toc61511101"/>
-      <w:r>
-        <w:t>5.</w:t>
-      </w:r>
-      <w:r>
-        <w:t xml:space="preserve">2 </w:t>
-      </w:r>
-      <w:r>
-        <w:t xml:space="preserve">Optional </w:t>
-      </w:r>
-      <w:r>
-        <w:t>O</w:t>
-      </w:r>
-      <w:r>
-        <w:t>bjectives</w:t>
-      </w:r>
-      <w:bookmarkEnd w:id="14"/>
-    </w:p>
-    <w:p>
-      <w:pPr>
-        <w:pStyle w:val="NotesToBeDeleted"/>
-        <w:rPr>
-          <w:i w:val="0"/>
-          <w:iCs/>
-        </w:rPr>
-      </w:pPr>
-      <w:r>
-        <w:rPr>
-          <w:i w:val="0"/>
-          <w:iCs/>
-        </w:rPr>
-        <w:t>None</w:t>
-      </w:r>
-    </w:p>
-    <w:p>
-      <w:pPr>
-        <w:pStyle w:val="Heading2"/>
-      </w:pPr>
-      <w:bookmarkStart w:id="15" w:name="_Toc61511102"/>
-      <w:r>
-        <w:t>5</w:t>
-      </w:r>
-      <w:r>
-        <w:t>.</w:t>
-      </w:r>
-      <w:r>
-        <w:t>3</w:t>
-      </w:r>
-      <w:r>
-        <w:t xml:space="preserve"> </w:t>
-      </w:r>
-      <w:r>
-        <w:t xml:space="preserve">WOW </w:t>
-      </w:r>
-      <w:r>
-        <w:t>M</w:t>
-      </w:r>
-      <w:r>
-        <w:t>oments</w:t>
-      </w:r>
-      <w:bookmarkEnd w:id="15"/>
-    </w:p>
-    <w:p>
-      <w:pPr>
-        <w:pStyle w:val="NotesToBeDeleted"/>
-        <w:rPr>
-          <w:rFonts w:cs="Calibri"/>
-          <w:i w:val="0"/>
-          <w:iCs/>
-          <w:color w:val="000000"/>
-        </w:rPr>
-      </w:pPr>
-      <w:r>
-        <w:rPr>
-          <w:i w:val="0"/>
-          <w:iCs/>
-        </w:rPr>
-        <w:t>None</w:t>
-      </w:r>
-    </w:p>
-    <w:p>
-      <w:pPr>
-        <w:pStyle w:val="Heading2"/>
-      </w:pPr>
-      <w:bookmarkStart w:id="16" w:name="_Toc61511103"/>
-      <w:r>
-        <w:t>5.</w:t>
-      </w:r>
-      <w:r>
-        <w:t>4</w:t>
-      </w:r>
-      <w:r>
-        <w:t xml:space="preserve"> </w:t>
-      </w:r>
-      <w:r>
-        <w:t xml:space="preserve">Level </w:t>
-      </w:r>
-      <w:r>
-        <w:t>P</w:t>
-      </w:r>
-      <w:r>
-        <w:t>rogression</w:t>
-      </w:r>
-      <w:bookmarkEnd w:id="16"/>
-    </w:p>
-    <w:p>
-      <w:pPr>
-        <w:rPr>
-          <w:i/>
-          <w:iCs/>
-        </w:rPr>
-      </w:pPr>
-      <w:r>
-        <w:rPr>
-          <w:i/>
-          <w:iCs/>
-        </w:rPr>
-        <w:t>&lt;</w:t>
-      </w:r>
-      <w:r>
-        <w:rPr>
-          <w:i/>
-          <w:iCs/>
-        </w:rPr>
-        <w:t xml:space="preserve">Difficulty cure, </w:t>
-      </w:r>
-      <w:r>
-        <w:rPr>
-          <w:i/>
-          <w:iCs/>
-        </w:rPr>
-        <w:t>Progression D</w:t>
-      </w:r>
-      <w:r>
-        <w:rPr>
-          <w:i/>
-          <w:iCs/>
-        </w:rPr>
-        <w:t xml:space="preserve">iagram or </w:t>
-      </w:r>
-      <w:r>
-        <w:rPr>
-          <w:i/>
-          <w:iCs/>
-        </w:rPr>
-        <w:t>B</w:t>
-      </w:r>
-      <w:r>
-        <w:rPr>
-          <w:i/>
-          <w:iCs/>
-        </w:rPr>
-        <w:t>eat</w:t>
-      </w:r>
-      <w:r>
-        <w:rPr>
-          <w:i/>
-          <w:iCs/>
-        </w:rPr>
-        <w:t xml:space="preserve"> S</w:t>
-      </w:r>
-      <w:r>
-        <w:rPr>
-          <w:i/>
-          <w:iCs/>
-        </w:rPr>
-        <w:t>heet</w:t>
-      </w:r>
-      <w:r>
-        <w:rPr>
-          <w:i/>
-          <w:iCs/>
-        </w:rPr>
-        <w:t>&gt;</w:t>
-      </w:r>
-    </w:p>
-    <w:p>
-      <w:pPr>
-        <w:pStyle w:val="Heading2"/>
-      </w:pPr>
-      <w:bookmarkStart w:id="17" w:name="_Toc61511104"/>
-      <w:r>
-        <w:t>5.</w:t>
-      </w:r>
-      <w:r>
-        <w:t>5</w:t>
-      </w:r>
-      <w:r>
-        <w:t xml:space="preserve"> </w:t>
-      </w:r>
-      <w:r>
-        <w:t xml:space="preserve">Player </w:t>
-      </w:r>
-      <w:r>
-        <w:t>Experience</w:t>
-      </w:r>
-      <w:bookmarkEnd w:id="17"/>
-    </w:p>
-    <w:p>
-      <w:pPr>
-        <w:rPr>
-          <w:i/>
-          <w:iCs/>
-        </w:rPr>
-      </w:pPr>
-      <w:r>
-        <w:rPr>
-          <w:i/>
-          <w:iCs/>
-        </w:rPr>
-        <w:t>&lt;</w:t>
-      </w:r>
-      <w:r>
-        <w:rPr>
-          <w:i/>
-          <w:iCs/>
-        </w:rPr>
-        <w:t>What i</w:t>
-      </w:r>
-      <w:r>
-        <w:rPr>
-          <w:i/>
-          <w:iCs/>
-        </w:rPr>
-        <w:t>s</w:t>
-      </w:r>
-      <w:r>
-        <w:rPr>
-          <w:i/>
-          <w:iCs/>
-        </w:rPr>
-        <w:t xml:space="preserve"> motivating the player?</w:t>
-      </w:r>
-      <w:r>
-        <w:rPr>
-          <w:i/>
-          <w:iCs/>
-        </w:rPr>
-        <w:t xml:space="preserve"> Emergent gameplay opportunities</w:t>
-      </w:r>
-      <w:r>
-        <w:rPr>
-          <w:i/>
-          <w:iCs/>
-        </w:rPr>
-        <w:t>&gt;</w:t>
-      </w:r>
-    </w:p>
-    <w:p>
-      <w:pPr>
-        <w:rPr>
-          <w:i/>
-          <w:iCs/>
-        </w:rPr>
-      </w:pPr>
-    </w:p>
-    <w:p>
-      <w:pPr>
-        <w:pStyle w:val="NotesToBeDeleted"/>
-      </w:pPr>
-      <w:r>
-        <w:rPr>
-          <w:noProof/>
-        </w:rPr>
-        <w:lastRenderedPageBreak/>
+    <w:p>
+      <w:r>
+        <w:rPr>
+          <w:noProof/>
+        </w:rPr>
         <w:drawing>
-          <wp:inline distT="0" distB="0" distL="0" distR="0" wp14:anchorId="37613B26" wp14:editId="3E0A3F78">
-            <wp:extent cx="5912285" cy="4490715"/>
-            <wp:effectExtent l="0" t="0" r="0" b="5715"/>
-            <wp:docPr id="2" name="Picture 2"/>
+          <wp:inline distT="0" distB="0" distL="0" distR="0" wp14:anchorId="25A463FB" wp14:editId="089073BB">
+            <wp:extent cx="3050847" cy="3050847"/>
+            <wp:effectExtent l="0" t="0" r="0" b="0"/>
+            <wp:docPr id="3" name="Picture 3" descr="Diagram&#10;&#10;Description automatically generated"/>
             <wp:cNvGraphicFramePr>
               <a:graphicFrameLocks xmlns:a="http://schemas.openxmlformats.org/drawingml/2006/main" noChangeAspect="1"/>
             </wp:cNvGraphicFramePr>
@@ -2894,33 +2553,29 @@
               <a:graphicData uri="http://schemas.openxmlformats.org/drawingml/2006/picture">
                 <pic:pic xmlns:pic="http://schemas.openxmlformats.org/drawingml/2006/picture">
                   <pic:nvPicPr>
-                    <pic:cNvPr id="0" name="Picture 2"/>
-                    <pic:cNvPicPr>
-                      <a:picLocks noChangeAspect="1" noChangeArrowheads="1"/>
-                    </pic:cNvPicPr>
+                    <pic:cNvPr id="3" name="Picture 3" descr="Diagram&#10;&#10;Description automatically generated"/>
+                    <pic:cNvPicPr/>
                   </pic:nvPicPr>
                   <pic:blipFill>
-                    <a:blip r:embed="rId8">
+                    <a:blip r:embed="rId8" cstate="print">
                       <a:extLst>
                         <a:ext uri="{28A0092B-C50C-407E-A947-70E740481C1C}">
                           <a14:useLocalDpi xmlns:a14="http://schemas.microsoft.com/office/drawing/2010/main" val="0"/>
                         </a:ext>
                       </a:extLst>
                     </a:blip>
-                    <a:srcRect/>
                     <a:stretch>
                       <a:fillRect/>
                     </a:stretch>
                   </pic:blipFill>
-                  <pic:spPr bwMode="auto">
+                  <pic:spPr>
                     <a:xfrm>
                       <a:off x="0" y="0"/>
-                      <a:ext cx="5958260" cy="4525636"/>
+                      <a:ext cx="3050847" cy="3050847"/>
                     </a:xfrm>
                     <a:prstGeom prst="rect">
                       <a:avLst/>
                     </a:prstGeom>
-                    <a:noFill/>
                   </pic:spPr>
                 </pic:pic>
               </a:graphicData>
@@ -2931,179 +2586,310 @@
     </w:p>
     <w:p>
       <w:pPr>
-        <w:pStyle w:val="NotesToBeDeleted"/>
-        <w:rPr>
-          <w:rFonts w:cs="Calibri"/>
-          <w:color w:val="000000"/>
-        </w:rPr>
-      </w:pPr>
-    </w:p>
-    <w:p>
-      <w:pPr>
         <w:pStyle w:val="Heading1"/>
         <w:numPr>
           <w:ilvl w:val="0"/>
           <w:numId w:val="0"/>
         </w:numPr>
       </w:pPr>
-      <w:bookmarkStart w:id="18" w:name="_Toc61511105"/>
-      <w:r>
-        <w:t>6</w:t>
-      </w:r>
-      <w:r>
-        <w:t>.0 Art Style and Aesthetic</w:t>
-      </w:r>
-      <w:r>
-        <w:t>s</w:t>
-      </w:r>
-      <w:bookmarkEnd w:id="18"/>
+      <w:bookmarkStart w:id="12" w:name="_Toc61511099"/>
+      <w:r>
+        <w:t>5</w:t>
+      </w:r>
+      <w:r>
+        <w:t xml:space="preserve">.0 </w:t>
+      </w:r>
+      <w:r>
+        <w:t>Level</w:t>
+      </w:r>
+      <w:r>
+        <w:t xml:space="preserve"> </w:t>
+      </w:r>
+      <w:r>
+        <w:t>Design</w:t>
+      </w:r>
+      <w:bookmarkEnd w:id="12"/>
+    </w:p>
+    <w:p>
+      <w:pPr>
+        <w:pStyle w:val="Heading2"/>
+      </w:pPr>
+      <w:bookmarkStart w:id="13" w:name="_Toc61511100"/>
+      <w:r>
+        <w:t>5.</w:t>
+      </w:r>
+      <w:r>
+        <w:t xml:space="preserve">1 </w:t>
+      </w:r>
+      <w:r>
+        <w:t>Main Objectives</w:t>
+      </w:r>
+      <w:bookmarkEnd w:id="13"/>
     </w:p>
     <w:p>
       <w:pPr>
         <w:pStyle w:val="NotesToBeDeleted"/>
-      </w:pPr>
-      <w:r>
-        <w:t xml:space="preserve">Refer to the </w:t>
-      </w:r>
-      <w:r>
-        <w:t>Mood Boards and 2D level Design maps</w:t>
+        <w:rPr>
+          <w:i w:val="0"/>
+          <w:iCs/>
+        </w:rPr>
+      </w:pPr>
+      <w:r>
+        <w:rPr>
+          <w:i w:val="0"/>
+          <w:iCs/>
+        </w:rPr>
+        <w:t>Linear platforming level, reach objective</w:t>
+      </w:r>
+    </w:p>
+    <w:p>
+      <w:pPr>
+        <w:pStyle w:val="NotesToBeDeleted"/>
+        <w:rPr>
+          <w:rFonts w:cs="Calibri"/>
+          <w:i w:val="0"/>
+          <w:iCs/>
+          <w:color w:val="000000"/>
+        </w:rPr>
+      </w:pPr>
+      <w:r>
+        <w:rPr>
+          <w:i w:val="0"/>
+          <w:iCs/>
+        </w:rPr>
+        <w:t>Climb through the level to reach the doorbell (and ring it)</w:t>
       </w:r>
     </w:p>
     <w:p>
       <w:pPr>
         <w:pStyle w:val="Heading2"/>
       </w:pPr>
-      <w:bookmarkStart w:id="19" w:name="_Toc61511106"/>
-      <w:r>
-        <w:t>6</w:t>
-      </w:r>
-      <w:r>
-        <w:t>.1 References</w:t>
-      </w:r>
-      <w:bookmarkEnd w:id="19"/>
+      <w:bookmarkStart w:id="14" w:name="_Toc61511101"/>
+      <w:r>
+        <w:t>5.</w:t>
+      </w:r>
+      <w:r>
+        <w:t xml:space="preserve">2 </w:t>
+      </w:r>
+      <w:r>
+        <w:t xml:space="preserve">Optional </w:t>
+      </w:r>
+      <w:r>
+        <w:t>O</w:t>
+      </w:r>
+      <w:r>
+        <w:t>bjectives</w:t>
+      </w:r>
+      <w:bookmarkEnd w:id="14"/>
     </w:p>
     <w:p>
       <w:pPr>
         <w:pStyle w:val="NotesToBeDeleted"/>
-      </w:pPr>
-      <w:r>
-        <w:t xml:space="preserve">&lt;Provide images </w:t>
-      </w:r>
-      <w:r>
-        <w:t xml:space="preserve">here </w:t>
-      </w:r>
-      <w:r>
-        <w:t>or links to mood boards and reference images&gt;</w:t>
+        <w:rPr>
+          <w:i w:val="0"/>
+          <w:iCs/>
+        </w:rPr>
+      </w:pPr>
+      <w:r>
+        <w:rPr>
+          <w:i w:val="0"/>
+          <w:iCs/>
+        </w:rPr>
+        <w:t>None</w:t>
       </w:r>
     </w:p>
     <w:p>
       <w:pPr>
         <w:pStyle w:val="Heading2"/>
       </w:pPr>
-      <w:bookmarkStart w:id="20" w:name="_Toc61511107"/>
-      <w:r>
-        <w:t>6</w:t>
-      </w:r>
-      <w:r>
-        <w:t>.2 Lighting</w:t>
-      </w:r>
-      <w:bookmarkEnd w:id="20"/>
+      <w:bookmarkStart w:id="15" w:name="_Toc61511102"/>
+      <w:r>
+        <w:lastRenderedPageBreak/>
+        <w:t>5</w:t>
+      </w:r>
+      <w:r>
+        <w:t>.</w:t>
+      </w:r>
+      <w:r>
+        <w:t>3</w:t>
+      </w:r>
+      <w:r>
+        <w:t xml:space="preserve"> </w:t>
+      </w:r>
+      <w:r>
+        <w:t xml:space="preserve">WOW </w:t>
+      </w:r>
+      <w:r>
+        <w:t>M</w:t>
+      </w:r>
+      <w:r>
+        <w:t>oments</w:t>
+      </w:r>
+      <w:bookmarkEnd w:id="15"/>
     </w:p>
     <w:p>
       <w:pPr>
         <w:pStyle w:val="NotesToBeDeleted"/>
-      </w:pPr>
-      <w:r>
-        <w:t>&lt;Color ,mood, Signposting, Narrative &gt;</w:t>
+        <w:rPr>
+          <w:rFonts w:cs="Calibri"/>
+          <w:i w:val="0"/>
+          <w:iCs/>
+          <w:color w:val="000000"/>
+        </w:rPr>
+      </w:pPr>
+      <w:r>
+        <w:rPr>
+          <w:i w:val="0"/>
+          <w:iCs/>
+        </w:rPr>
+        <w:t>None</w:t>
       </w:r>
     </w:p>
     <w:p>
       <w:pPr>
         <w:pStyle w:val="Heading2"/>
       </w:pPr>
-      <w:bookmarkStart w:id="21" w:name="_Toc61511108"/>
-      <w:r>
-        <w:t>6</w:t>
-      </w:r>
-      <w:r>
-        <w:t>.3</w:t>
+      <w:bookmarkStart w:id="16" w:name="_Toc61511103"/>
+      <w:r>
+        <w:t>5.</w:t>
+      </w:r>
+      <w:r>
+        <w:t>4</w:t>
       </w:r>
       <w:r>
         <w:t xml:space="preserve"> </w:t>
       </w:r>
       <w:r>
-        <w:t>SFX/</w:t>
-      </w:r>
-      <w:r>
-        <w:t>Music</w:t>
-      </w:r>
-      <w:bookmarkEnd w:id="21"/>
+        <w:t xml:space="preserve">Level </w:t>
+      </w:r>
+      <w:r>
+        <w:t>P</w:t>
+      </w:r>
+      <w:r>
+        <w:t>rogression</w:t>
+      </w:r>
+      <w:bookmarkEnd w:id="16"/>
+    </w:p>
+    <w:p>
+      <w:pPr>
+        <w:rPr>
+          <w:i/>
+          <w:iCs/>
+        </w:rPr>
+      </w:pPr>
+      <w:r>
+        <w:rPr>
+          <w:i/>
+          <w:iCs/>
+        </w:rPr>
+        <w:t>&lt;</w:t>
+      </w:r>
+      <w:r>
+        <w:rPr>
+          <w:i/>
+          <w:iCs/>
+        </w:rPr>
+        <w:t xml:space="preserve">Difficulty cure, </w:t>
+      </w:r>
+      <w:r>
+        <w:rPr>
+          <w:i/>
+          <w:iCs/>
+        </w:rPr>
+        <w:t>Progression D</w:t>
+      </w:r>
+      <w:r>
+        <w:rPr>
+          <w:i/>
+          <w:iCs/>
+        </w:rPr>
+        <w:t xml:space="preserve">iagram or </w:t>
+      </w:r>
+      <w:r>
+        <w:rPr>
+          <w:i/>
+          <w:iCs/>
+        </w:rPr>
+        <w:t>B</w:t>
+      </w:r>
+      <w:r>
+        <w:rPr>
+          <w:i/>
+          <w:iCs/>
+        </w:rPr>
+        <w:t>eat</w:t>
+      </w:r>
+      <w:r>
+        <w:rPr>
+          <w:i/>
+          <w:iCs/>
+        </w:rPr>
+        <w:t xml:space="preserve"> S</w:t>
+      </w:r>
+      <w:r>
+        <w:rPr>
+          <w:i/>
+          <w:iCs/>
+        </w:rPr>
+        <w:t>heet</w:t>
+      </w:r>
+      <w:r>
+        <w:rPr>
+          <w:i/>
+          <w:iCs/>
+        </w:rPr>
+        <w:t>&gt;</w:t>
+      </w:r>
+    </w:p>
+    <w:p>
+      <w:pPr>
+        <w:pStyle w:val="Heading2"/>
+      </w:pPr>
+      <w:bookmarkStart w:id="17" w:name="_Toc61511104"/>
+      <w:r>
+        <w:t>5.</w:t>
+      </w:r>
+      <w:r>
+        <w:t>5</w:t>
+      </w:r>
+      <w:r>
+        <w:t xml:space="preserve"> </w:t>
+      </w:r>
+      <w:r>
+        <w:t xml:space="preserve">Player </w:t>
+      </w:r>
+      <w:r>
+        <w:t>Experience</w:t>
+      </w:r>
+      <w:bookmarkEnd w:id="17"/>
+    </w:p>
+    <w:p>
+      <w:pPr>
+        <w:rPr>
+          <w:i/>
+          <w:iCs/>
+        </w:rPr>
+      </w:pPr>
+      <w:r>
+        <w:rPr>
+          <w:i/>
+          <w:iCs/>
+        </w:rPr>
+        <w:t>Satisfaction of completing a difficult challenge</w:t>
+      </w:r>
+    </w:p>
+    <w:p>
+      <w:pPr>
+        <w:rPr>
+          <w:i/>
+          <w:iCs/>
+        </w:rPr>
+      </w:pPr>
     </w:p>
     <w:p>
       <w:pPr>
         <w:pStyle w:val="NotesToBeDeleted"/>
-        <w:rPr>
-          <w:rFonts w:cs="Calibri"/>
-          <w:color w:val="000000"/>
-        </w:rPr>
-      </w:pPr>
-      <w:r>
-        <w:rPr>
-          <w:rFonts w:cs="Calibri"/>
-          <w:color w:val="000000"/>
-        </w:rPr>
-        <w:t>List music clips and where they’re used.</w:t>
-      </w:r>
-    </w:p>
-    <w:p>
-      <w:pPr>
-        <w:pStyle w:val="NotesToBeDeleted"/>
-      </w:pPr>
-      <w:r>
-        <w:t>List all sound effects</w:t>
-      </w:r>
-      <w:r>
-        <w:t xml:space="preserve"> and where they’re used</w:t>
-      </w:r>
-    </w:p>
-    <w:p>
-      <w:pPr>
-        <w:pStyle w:val="Heading2"/>
-      </w:pPr>
-      <w:bookmarkStart w:id="22" w:name="_Toc61511109"/>
-      <w:r>
-        <w:lastRenderedPageBreak/>
-        <w:t>6</w:t>
-      </w:r>
-      <w:r>
-        <w:t>.4</w:t>
-      </w:r>
-      <w:r>
-        <w:t xml:space="preserve"> </w:t>
-      </w:r>
-      <w:r>
-        <w:t>Particle FX</w:t>
-      </w:r>
-      <w:bookmarkEnd w:id="22"/>
-    </w:p>
-    <w:p>
-      <w:pPr>
-        <w:pStyle w:val="NotesToBeDeleted"/>
-      </w:pPr>
-      <w:r>
-        <w:rPr>
-          <w:rFonts w:cs="Calibri"/>
-          <w:color w:val="000000"/>
-        </w:rPr>
-        <w:t xml:space="preserve">List </w:t>
-      </w:r>
-      <w:r>
-        <w:rPr>
-          <w:rFonts w:cs="Calibri"/>
-          <w:color w:val="000000"/>
-        </w:rPr>
-        <w:t>particle effects and why they are used</w:t>
-      </w:r>
+      </w:pPr>
     </w:p>
     <w:p>
       <w:pPr>
@@ -3118,9 +2904,9 @@
           <w:tab w:val="num" w:pos="0"/>
         </w:tabs>
       </w:pPr>
-      <w:bookmarkStart w:id="23" w:name="_Toc61511110"/>
-      <w:r>
-        <w:t>7</w:t>
+      <w:bookmarkStart w:id="18" w:name="_Toc61511110"/>
+      <w:r>
+        <w:t>6</w:t>
       </w:r>
       <w:r>
         <w:t xml:space="preserve">.0 </w:t>
@@ -3128,7 +2914,7 @@
       <w:r>
         <w:t>Level Asset List</w:t>
       </w:r>
-      <w:bookmarkEnd w:id="23"/>
+      <w:bookmarkEnd w:id="18"/>
     </w:p>
     <w:p>
       <w:pPr>
@@ -3220,7 +3006,10 @@
               <w:pStyle w:val="NotesToBeDeleted"/>
             </w:pPr>
             <w:r>
-              <w:t>fountain</w:t>
+              <w:t>F</w:t>
+            </w:r>
+            <w:r>
+              <w:t>ountain</w:t>
             </w:r>
           </w:p>
         </w:tc>
@@ -3266,6 +3055,38 @@
             </w:pPr>
             <w:r>
               <w:t>Single leaves to use as platforms</w:t>
+            </w:r>
+            <w:r>
+              <w:t xml:space="preserve"> on bounding hedge</w:t>
+            </w:r>
+          </w:p>
+        </w:tc>
+      </w:tr>
+      <w:tr>
+        <w:tc>
+          <w:tcPr>
+            <w:tcW w:w="1867" w:type="dxa"/>
+            <w:shd w:val="clear" w:color="auto" w:fill="FFFF00"/>
+          </w:tcPr>
+          <w:p>
+            <w:pPr>
+              <w:pStyle w:val="NotesToBeDeleted"/>
+            </w:pPr>
+            <w:r>
+              <w:t>House</w:t>
+            </w:r>
+          </w:p>
+        </w:tc>
+        <w:tc>
+          <w:tcPr>
+            <w:tcW w:w="7483" w:type="dxa"/>
+          </w:tcPr>
+          <w:p>
+            <w:pPr>
+              <w:pStyle w:val="NotesToBeDeleted"/>
+            </w:pPr>
+            <w:r>
+              <w:t>White Brick house with large window</w:t>
             </w:r>
           </w:p>
         </w:tc>
@@ -3456,7 +3277,7 @@
       <w:rPr>
         <w:noProof/>
       </w:rPr>
-      <w:t>4/27/2021</w:t>
+      <w:t>5/11/2021</w:t>
     </w:r>
     <w:r>
       <w:fldChar w:fldCharType="end"/>

</xml_diff>